<commit_message>
pongo nombre al examen
</commit_message>
<xml_diff>
--- a/EnunciadoGitB.docx
+++ b/EnunciadoGitB.docx
@@ -1,6 +1,6 @@
 
 <file path=word/document.xml><?xml version="1.0" encoding="utf-8"?>
-<w:document xmlns:wpc="http://schemas.microsoft.com/office/word/2010/wordprocessingCanvas" xmlns:cx="http://schemas.microsoft.com/office/drawing/2014/chartex" xmlns:cx1="http://schemas.microsoft.com/office/drawing/2015/9/8/chartex" xmlns:cx2="http://schemas.microsoft.com/office/drawing/2015/10/21/chartex" xmlns:cx3="http://schemas.microsoft.com/office/drawing/2016/5/9/chartex" xmlns:cx4="http://schemas.microsoft.com/office/drawing/2016/5/10/chartex" xmlns:cx5="http://schemas.microsoft.com/office/drawing/2016/5/11/chartex" xmlns:cx6="http://schemas.microsoft.com/office/drawing/2016/5/12/chartex" xmlns:cx7="http://schemas.microsoft.com/office/drawing/2016/5/13/chartex" xmlns:cx8="http://schemas.microsoft.com/office/drawing/2016/5/14/chartex" xmlns:mc="http://schemas.openxmlformats.org/markup-compatibility/2006" xmlns:aink="http://schemas.microsoft.com/office/drawing/2016/ink" xmlns:am3d="http://schemas.microsoft.com/office/drawing/2017/model3d" xmlns:o="urn:schemas-microsoft-com:office:office" xmlns:r="http://schemas.openxmlformats.org/officeDocument/2006/relationships" xmlns:m="http://schemas.openxmlformats.org/officeDocument/2006/math" xmlns:v="urn:schemas-microsoft-com:vml" xmlns:wp14="http://schemas.microsoft.com/office/word/2010/wordprocessingDrawing" xmlns:wp="http://schemas.openxmlformats.org/drawingml/2006/wordprocessingDrawing" xmlns:w10="urn:schemas-microsoft-com:office:word" xmlns:w="http://schemas.openxmlformats.org/wordprocessingml/2006/main" xmlns:w14="http://schemas.microsoft.com/office/word/2010/wordml" xmlns:w15="http://schemas.microsoft.com/office/word/2012/wordml" xmlns:w16cid="http://schemas.microsoft.com/office/word/2016/wordml/cid" xmlns:w16se="http://schemas.microsoft.com/office/word/2015/wordml/symex" xmlns:wpg="http://schemas.microsoft.com/office/word/2010/wordprocessingGroup" xmlns:wpi="http://schemas.microsoft.com/office/word/2010/wordprocessingInk" xmlns:wne="http://schemas.microsoft.com/office/word/2006/wordml" xmlns:wps="http://schemas.microsoft.com/office/word/2010/wordprocessingShape" mc:Ignorable="w14 w15 w16se w16cid wp14">
+<w:document xmlns:wpc="http://schemas.microsoft.com/office/word/2010/wordprocessingCanvas" xmlns:mc="http://schemas.openxmlformats.org/markup-compatibility/2006" xmlns:o="urn:schemas-microsoft-com:office:office" xmlns:r="http://schemas.openxmlformats.org/officeDocument/2006/relationships" xmlns:m="http://schemas.openxmlformats.org/officeDocument/2006/math" xmlns:v="urn:schemas-microsoft-com:vml" xmlns:wp14="http://schemas.microsoft.com/office/word/2010/wordprocessingDrawing" xmlns:wp="http://schemas.openxmlformats.org/drawingml/2006/wordprocessingDrawing" xmlns:w10="urn:schemas-microsoft-com:office:word" xmlns:w="http://schemas.openxmlformats.org/wordprocessingml/2006/main" xmlns:w14="http://schemas.microsoft.com/office/word/2010/wordml" xmlns:w15="http://schemas.microsoft.com/office/word/2012/wordml" xmlns:wpg="http://schemas.microsoft.com/office/word/2010/wordprocessingGroup" xmlns:wpi="http://schemas.microsoft.com/office/word/2010/wordprocessingInk" xmlns:wne="http://schemas.microsoft.com/office/word/2006/wordml" xmlns:wps="http://schemas.microsoft.com/office/word/2010/wordprocessingShape" mc:Ignorable="w14 w15 wp14">
   <w:body>
     <w:p>
       <w:pPr>
@@ -153,7 +153,12 @@
       </w:r>
       <w:proofErr w:type="spellEnd"/>
       <w:r>
-        <w:t xml:space="preserve"> adjuntada a los comentarios de la entrega; además se entregará </w:t>
+        <w:t xml:space="preserve"> adjuntada a los </w:t>
+      </w:r>
+      <w:bookmarkStart w:id="0" w:name="_GoBack"/>
+      <w:bookmarkEnd w:id="0"/>
+      <w:r>
+        <w:t xml:space="preserve">comentarios de la entrega; además se entregará </w:t>
       </w:r>
       <w:r>
         <w:t xml:space="preserve">las imágenes del </w:t>
@@ -637,8 +642,6 @@
       <w:r>
         <w:t>).</w:t>
       </w:r>
-      <w:bookmarkStart w:id="0" w:name="_GoBack"/>
-      <w:bookmarkEnd w:id="0"/>
     </w:p>
     <w:p>
       <w:pPr>
@@ -732,7 +735,7 @@
 </file>
 
 <file path=word/endnotes.xml><?xml version="1.0" encoding="utf-8"?>
-<w:endnotes xmlns:wpc="http://schemas.microsoft.com/office/word/2010/wordprocessingCanvas" xmlns:cx="http://schemas.microsoft.com/office/drawing/2014/chartex" xmlns:cx1="http://schemas.microsoft.com/office/drawing/2015/9/8/chartex" xmlns:cx2="http://schemas.microsoft.com/office/drawing/2015/10/21/chartex" xmlns:cx3="http://schemas.microsoft.com/office/drawing/2016/5/9/chartex" xmlns:cx4="http://schemas.microsoft.com/office/drawing/2016/5/10/chartex" xmlns:cx5="http://schemas.microsoft.com/office/drawing/2016/5/11/chartex" xmlns:cx6="http://schemas.microsoft.com/office/drawing/2016/5/12/chartex" xmlns:cx7="http://schemas.microsoft.com/office/drawing/2016/5/13/chartex" xmlns:cx8="http://schemas.microsoft.com/office/drawing/2016/5/14/chartex" xmlns:mc="http://schemas.openxmlformats.org/markup-compatibility/2006" xmlns:aink="http://schemas.microsoft.com/office/drawing/2016/ink" xmlns:am3d="http://schemas.microsoft.com/office/drawing/2017/model3d" xmlns:o="urn:schemas-microsoft-com:office:office" xmlns:r="http://schemas.openxmlformats.org/officeDocument/2006/relationships" xmlns:m="http://schemas.openxmlformats.org/officeDocument/2006/math" xmlns:v="urn:schemas-microsoft-com:vml" xmlns:wp14="http://schemas.microsoft.com/office/word/2010/wordprocessingDrawing" xmlns:wp="http://schemas.openxmlformats.org/drawingml/2006/wordprocessingDrawing" xmlns:w10="urn:schemas-microsoft-com:office:word" xmlns:w="http://schemas.openxmlformats.org/wordprocessingml/2006/main" xmlns:w14="http://schemas.microsoft.com/office/word/2010/wordml" xmlns:w15="http://schemas.microsoft.com/office/word/2012/wordml" xmlns:w16cid="http://schemas.microsoft.com/office/word/2016/wordml/cid" xmlns:w16se="http://schemas.microsoft.com/office/word/2015/wordml/symex" xmlns:wpg="http://schemas.microsoft.com/office/word/2010/wordprocessingGroup" xmlns:wpi="http://schemas.microsoft.com/office/word/2010/wordprocessingInk" xmlns:wne="http://schemas.microsoft.com/office/word/2006/wordml" xmlns:wps="http://schemas.microsoft.com/office/word/2010/wordprocessingShape" mc:Ignorable="w14 w15 w16se w16cid wp14">
+<w:endnotes xmlns:wpc="http://schemas.microsoft.com/office/word/2010/wordprocessingCanvas" xmlns:mc="http://schemas.openxmlformats.org/markup-compatibility/2006" xmlns:o="urn:schemas-microsoft-com:office:office" xmlns:r="http://schemas.openxmlformats.org/officeDocument/2006/relationships" xmlns:m="http://schemas.openxmlformats.org/officeDocument/2006/math" xmlns:v="urn:schemas-microsoft-com:vml" xmlns:wp14="http://schemas.microsoft.com/office/word/2010/wordprocessingDrawing" xmlns:wp="http://schemas.openxmlformats.org/drawingml/2006/wordprocessingDrawing" xmlns:w10="urn:schemas-microsoft-com:office:word" xmlns:w="http://schemas.openxmlformats.org/wordprocessingml/2006/main" xmlns:w14="http://schemas.microsoft.com/office/word/2010/wordml" xmlns:w15="http://schemas.microsoft.com/office/word/2012/wordml" xmlns:wpg="http://schemas.microsoft.com/office/word/2010/wordprocessingGroup" xmlns:wpi="http://schemas.microsoft.com/office/word/2010/wordprocessingInk" xmlns:wne="http://schemas.microsoft.com/office/word/2006/wordml" xmlns:wps="http://schemas.microsoft.com/office/word/2010/wordprocessingShape" mc:Ignorable="w14 w15 wp14">
   <w:endnote w:type="separator" w:id="-1">
     <w:p>
       <w:pPr>
@@ -757,7 +760,7 @@
 </file>
 
 <file path=word/footer1.xml><?xml version="1.0" encoding="utf-8"?>
-<w:ftr xmlns:wpc="http://schemas.microsoft.com/office/word/2010/wordprocessingCanvas" xmlns:cx="http://schemas.microsoft.com/office/drawing/2014/chartex" xmlns:cx1="http://schemas.microsoft.com/office/drawing/2015/9/8/chartex" xmlns:cx2="http://schemas.microsoft.com/office/drawing/2015/10/21/chartex" xmlns:cx3="http://schemas.microsoft.com/office/drawing/2016/5/9/chartex" xmlns:cx4="http://schemas.microsoft.com/office/drawing/2016/5/10/chartex" xmlns:cx5="http://schemas.microsoft.com/office/drawing/2016/5/11/chartex" xmlns:cx6="http://schemas.microsoft.com/office/drawing/2016/5/12/chartex" xmlns:cx7="http://schemas.microsoft.com/office/drawing/2016/5/13/chartex" xmlns:cx8="http://schemas.microsoft.com/office/drawing/2016/5/14/chartex" xmlns:mc="http://schemas.openxmlformats.org/markup-compatibility/2006" xmlns:aink="http://schemas.microsoft.com/office/drawing/2016/ink" xmlns:am3d="http://schemas.microsoft.com/office/drawing/2017/model3d" xmlns:o="urn:schemas-microsoft-com:office:office" xmlns:r="http://schemas.openxmlformats.org/officeDocument/2006/relationships" xmlns:m="http://schemas.openxmlformats.org/officeDocument/2006/math" xmlns:v="urn:schemas-microsoft-com:vml" xmlns:wp14="http://schemas.microsoft.com/office/word/2010/wordprocessingDrawing" xmlns:wp="http://schemas.openxmlformats.org/drawingml/2006/wordprocessingDrawing" xmlns:w10="urn:schemas-microsoft-com:office:word" xmlns:w="http://schemas.openxmlformats.org/wordprocessingml/2006/main" xmlns:w14="http://schemas.microsoft.com/office/word/2010/wordml" xmlns:w15="http://schemas.microsoft.com/office/word/2012/wordml" xmlns:w16cid="http://schemas.microsoft.com/office/word/2016/wordml/cid" xmlns:w16se="http://schemas.microsoft.com/office/word/2015/wordml/symex" xmlns:wpg="http://schemas.microsoft.com/office/word/2010/wordprocessingGroup" xmlns:wpi="http://schemas.microsoft.com/office/word/2010/wordprocessingInk" xmlns:wne="http://schemas.microsoft.com/office/word/2006/wordml" xmlns:wps="http://schemas.microsoft.com/office/word/2010/wordprocessingShape" mc:Ignorable="w14 w15 w16se w16cid wp14">
+<w:ftr xmlns:wpc="http://schemas.microsoft.com/office/word/2010/wordprocessingCanvas" xmlns:mc="http://schemas.openxmlformats.org/markup-compatibility/2006" xmlns:o="urn:schemas-microsoft-com:office:office" xmlns:r="http://schemas.openxmlformats.org/officeDocument/2006/relationships" xmlns:m="http://schemas.openxmlformats.org/officeDocument/2006/math" xmlns:v="urn:schemas-microsoft-com:vml" xmlns:wp14="http://schemas.microsoft.com/office/word/2010/wordprocessingDrawing" xmlns:wp="http://schemas.openxmlformats.org/drawingml/2006/wordprocessingDrawing" xmlns:w10="urn:schemas-microsoft-com:office:word" xmlns:w="http://schemas.openxmlformats.org/wordprocessingml/2006/main" xmlns:w14="http://schemas.microsoft.com/office/word/2010/wordml" xmlns:w15="http://schemas.microsoft.com/office/word/2012/wordml" xmlns:wpg="http://schemas.microsoft.com/office/word/2010/wordprocessingGroup" xmlns:wpi="http://schemas.microsoft.com/office/word/2010/wordprocessingInk" xmlns:wne="http://schemas.microsoft.com/office/word/2006/wordml" xmlns:wps="http://schemas.microsoft.com/office/word/2010/wordprocessingShape" mc:Ignorable="w14 w15 wp14">
   <w:p>
     <w:pPr>
       <w:pStyle w:val="Piedepgina"/>
@@ -780,7 +783,7 @@
 </file>
 
 <file path=word/footnotes.xml><?xml version="1.0" encoding="utf-8"?>
-<w:footnotes xmlns:wpc="http://schemas.microsoft.com/office/word/2010/wordprocessingCanvas" xmlns:cx="http://schemas.microsoft.com/office/drawing/2014/chartex" xmlns:cx1="http://schemas.microsoft.com/office/drawing/2015/9/8/chartex" xmlns:cx2="http://schemas.microsoft.com/office/drawing/2015/10/21/chartex" xmlns:cx3="http://schemas.microsoft.com/office/drawing/2016/5/9/chartex" xmlns:cx4="http://schemas.microsoft.com/office/drawing/2016/5/10/chartex" xmlns:cx5="http://schemas.microsoft.com/office/drawing/2016/5/11/chartex" xmlns:cx6="http://schemas.microsoft.com/office/drawing/2016/5/12/chartex" xmlns:cx7="http://schemas.microsoft.com/office/drawing/2016/5/13/chartex" xmlns:cx8="http://schemas.microsoft.com/office/drawing/2016/5/14/chartex" xmlns:mc="http://schemas.openxmlformats.org/markup-compatibility/2006" xmlns:aink="http://schemas.microsoft.com/office/drawing/2016/ink" xmlns:am3d="http://schemas.microsoft.com/office/drawing/2017/model3d" xmlns:o="urn:schemas-microsoft-com:office:office" xmlns:r="http://schemas.openxmlformats.org/officeDocument/2006/relationships" xmlns:m="http://schemas.openxmlformats.org/officeDocument/2006/math" xmlns:v="urn:schemas-microsoft-com:vml" xmlns:wp14="http://schemas.microsoft.com/office/word/2010/wordprocessingDrawing" xmlns:wp="http://schemas.openxmlformats.org/drawingml/2006/wordprocessingDrawing" xmlns:w10="urn:schemas-microsoft-com:office:word" xmlns:w="http://schemas.openxmlformats.org/wordprocessingml/2006/main" xmlns:w14="http://schemas.microsoft.com/office/word/2010/wordml" xmlns:w15="http://schemas.microsoft.com/office/word/2012/wordml" xmlns:w16cid="http://schemas.microsoft.com/office/word/2016/wordml/cid" xmlns:w16se="http://schemas.microsoft.com/office/word/2015/wordml/symex" xmlns:wpg="http://schemas.microsoft.com/office/word/2010/wordprocessingGroup" xmlns:wpi="http://schemas.microsoft.com/office/word/2010/wordprocessingInk" xmlns:wne="http://schemas.microsoft.com/office/word/2006/wordml" xmlns:wps="http://schemas.microsoft.com/office/word/2010/wordprocessingShape" mc:Ignorable="w14 w15 w16se w16cid wp14">
+<w:footnotes xmlns:wpc="http://schemas.microsoft.com/office/word/2010/wordprocessingCanvas" xmlns:mc="http://schemas.openxmlformats.org/markup-compatibility/2006" xmlns:o="urn:schemas-microsoft-com:office:office" xmlns:r="http://schemas.openxmlformats.org/officeDocument/2006/relationships" xmlns:m="http://schemas.openxmlformats.org/officeDocument/2006/math" xmlns:v="urn:schemas-microsoft-com:vml" xmlns:wp14="http://schemas.microsoft.com/office/word/2010/wordprocessingDrawing" xmlns:wp="http://schemas.openxmlformats.org/drawingml/2006/wordprocessingDrawing" xmlns:w10="urn:schemas-microsoft-com:office:word" xmlns:w="http://schemas.openxmlformats.org/wordprocessingml/2006/main" xmlns:w14="http://schemas.microsoft.com/office/word/2010/wordml" xmlns:w15="http://schemas.microsoft.com/office/word/2012/wordml" xmlns:wpg="http://schemas.microsoft.com/office/word/2010/wordprocessingGroup" xmlns:wpi="http://schemas.microsoft.com/office/word/2010/wordprocessingInk" xmlns:wne="http://schemas.microsoft.com/office/word/2006/wordml" xmlns:wps="http://schemas.microsoft.com/office/word/2010/wordprocessingShape" mc:Ignorable="w14 w15 wp14">
   <w:footnote w:type="separator" w:id="-1">
     <w:p>
       <w:pPr>
@@ -805,7 +808,7 @@
 </file>
 
 <file path=word/header1.xml><?xml version="1.0" encoding="utf-8"?>
-<w:hdr xmlns:wpc="http://schemas.microsoft.com/office/word/2010/wordprocessingCanvas" xmlns:cx="http://schemas.microsoft.com/office/drawing/2014/chartex" xmlns:cx1="http://schemas.microsoft.com/office/drawing/2015/9/8/chartex" xmlns:cx2="http://schemas.microsoft.com/office/drawing/2015/10/21/chartex" xmlns:cx3="http://schemas.microsoft.com/office/drawing/2016/5/9/chartex" xmlns:cx4="http://schemas.microsoft.com/office/drawing/2016/5/10/chartex" xmlns:cx5="http://schemas.microsoft.com/office/drawing/2016/5/11/chartex" xmlns:cx6="http://schemas.microsoft.com/office/drawing/2016/5/12/chartex" xmlns:cx7="http://schemas.microsoft.com/office/drawing/2016/5/13/chartex" xmlns:cx8="http://schemas.microsoft.com/office/drawing/2016/5/14/chartex" xmlns:mc="http://schemas.openxmlformats.org/markup-compatibility/2006" xmlns:aink="http://schemas.microsoft.com/office/drawing/2016/ink" xmlns:am3d="http://schemas.microsoft.com/office/drawing/2017/model3d" xmlns:o="urn:schemas-microsoft-com:office:office" xmlns:r="http://schemas.openxmlformats.org/officeDocument/2006/relationships" xmlns:m="http://schemas.openxmlformats.org/officeDocument/2006/math" xmlns:v="urn:schemas-microsoft-com:vml" xmlns:wp14="http://schemas.microsoft.com/office/word/2010/wordprocessingDrawing" xmlns:wp="http://schemas.openxmlformats.org/drawingml/2006/wordprocessingDrawing" xmlns:w10="urn:schemas-microsoft-com:office:word" xmlns:w="http://schemas.openxmlformats.org/wordprocessingml/2006/main" xmlns:w14="http://schemas.microsoft.com/office/word/2010/wordml" xmlns:w15="http://schemas.microsoft.com/office/word/2012/wordml" xmlns:w16cid="http://schemas.microsoft.com/office/word/2016/wordml/cid" xmlns:w16se="http://schemas.microsoft.com/office/word/2015/wordml/symex" xmlns:wpg="http://schemas.microsoft.com/office/word/2010/wordprocessingGroup" xmlns:wpi="http://schemas.microsoft.com/office/word/2010/wordprocessingInk" xmlns:wne="http://schemas.microsoft.com/office/word/2006/wordml" xmlns:wps="http://schemas.microsoft.com/office/word/2010/wordprocessingShape" mc:Ignorable="w14 w15 w16se w16cid wp14">
+<w:hdr xmlns:wpc="http://schemas.microsoft.com/office/word/2010/wordprocessingCanvas" xmlns:mc="http://schemas.openxmlformats.org/markup-compatibility/2006" xmlns:o="urn:schemas-microsoft-com:office:office" xmlns:r="http://schemas.openxmlformats.org/officeDocument/2006/relationships" xmlns:m="http://schemas.openxmlformats.org/officeDocument/2006/math" xmlns:v="urn:schemas-microsoft-com:vml" xmlns:wp14="http://schemas.microsoft.com/office/word/2010/wordprocessingDrawing" xmlns:wp="http://schemas.openxmlformats.org/drawingml/2006/wordprocessingDrawing" xmlns:w10="urn:schemas-microsoft-com:office:word" xmlns:w="http://schemas.openxmlformats.org/wordprocessingml/2006/main" xmlns:w14="http://schemas.microsoft.com/office/word/2010/wordml" xmlns:w15="http://schemas.microsoft.com/office/word/2012/wordml" xmlns:wpg="http://schemas.microsoft.com/office/word/2010/wordprocessingGroup" xmlns:wpi="http://schemas.microsoft.com/office/word/2010/wordprocessingInk" xmlns:wne="http://schemas.microsoft.com/office/word/2006/wordml" xmlns:wps="http://schemas.microsoft.com/office/word/2010/wordprocessingShape" mc:Ignorable="w14 w15 wp14">
   <w:tbl>
     <w:tblPr>
       <w:tblStyle w:val="Tablaconcuadrcula"/>
@@ -835,7 +838,7 @@
           <w:r>
             <w:rPr>
               <w:noProof/>
-              <w:lang w:eastAsia="es-ES_tradnl"/>
+              <w:lang w:val="es-ES" w:eastAsia="es-ES"/>
             </w:rPr>
             <w:drawing>
               <wp:anchor distT="0" distB="0" distL="114300" distR="114300" simplePos="0" relativeHeight="251659264" behindDoc="0" locked="0" layoutInCell="1" allowOverlap="1" wp14:anchorId="62729B03" wp14:editId="61B1BF71">
@@ -1087,6 +1090,14 @@
               <w:sz w:val="21"/>
               <w:szCs w:val="21"/>
             </w:rPr>
+            <w:t>: José Martínez León</w:t>
+          </w:r>
+          <w:r>
+            <w:rPr>
+              <w:b/>
+              <w:sz w:val="21"/>
+              <w:szCs w:val="21"/>
+            </w:rPr>
             <w:tab/>
           </w:r>
         </w:p>
@@ -1110,7 +1121,7 @@
 </file>
 
 <file path=word/numbering.xml><?xml version="1.0" encoding="utf-8"?>
-<w:numbering xmlns:wpc="http://schemas.microsoft.com/office/word/2010/wordprocessingCanvas" xmlns:cx="http://schemas.microsoft.com/office/drawing/2014/chartex" xmlns:cx1="http://schemas.microsoft.com/office/drawing/2015/9/8/chartex" xmlns:cx2="http://schemas.microsoft.com/office/drawing/2015/10/21/chartex" xmlns:cx3="http://schemas.microsoft.com/office/drawing/2016/5/9/chartex" xmlns:cx4="http://schemas.microsoft.com/office/drawing/2016/5/10/chartex" xmlns:cx5="http://schemas.microsoft.com/office/drawing/2016/5/11/chartex" xmlns:cx6="http://schemas.microsoft.com/office/drawing/2016/5/12/chartex" xmlns:cx7="http://schemas.microsoft.com/office/drawing/2016/5/13/chartex" xmlns:cx8="http://schemas.microsoft.com/office/drawing/2016/5/14/chartex" xmlns:mc="http://schemas.openxmlformats.org/markup-compatibility/2006" xmlns:aink="http://schemas.microsoft.com/office/drawing/2016/ink" xmlns:am3d="http://schemas.microsoft.com/office/drawing/2017/model3d" xmlns:o="urn:schemas-microsoft-com:office:office" xmlns:r="http://schemas.openxmlformats.org/officeDocument/2006/relationships" xmlns:m="http://schemas.openxmlformats.org/officeDocument/2006/math" xmlns:v="urn:schemas-microsoft-com:vml" xmlns:wp14="http://schemas.microsoft.com/office/word/2010/wordprocessingDrawing" xmlns:wp="http://schemas.openxmlformats.org/drawingml/2006/wordprocessingDrawing" xmlns:w10="urn:schemas-microsoft-com:office:word" xmlns:w="http://schemas.openxmlformats.org/wordprocessingml/2006/main" xmlns:w14="http://schemas.microsoft.com/office/word/2010/wordml" xmlns:w15="http://schemas.microsoft.com/office/word/2012/wordml" xmlns:w16cid="http://schemas.microsoft.com/office/word/2016/wordml/cid" xmlns:w16se="http://schemas.microsoft.com/office/word/2015/wordml/symex" xmlns:wpg="http://schemas.microsoft.com/office/word/2010/wordprocessingGroup" xmlns:wpi="http://schemas.microsoft.com/office/word/2010/wordprocessingInk" xmlns:wne="http://schemas.microsoft.com/office/word/2006/wordml" xmlns:wps="http://schemas.microsoft.com/office/word/2010/wordprocessingShape" mc:Ignorable="w14 w15 w16se w16cid wp14">
+<w:numbering xmlns:wpc="http://schemas.microsoft.com/office/word/2010/wordprocessingCanvas" xmlns:mc="http://schemas.openxmlformats.org/markup-compatibility/2006" xmlns:o="urn:schemas-microsoft-com:office:office" xmlns:r="http://schemas.openxmlformats.org/officeDocument/2006/relationships" xmlns:m="http://schemas.openxmlformats.org/officeDocument/2006/math" xmlns:v="urn:schemas-microsoft-com:vml" xmlns:wp14="http://schemas.microsoft.com/office/word/2010/wordprocessingDrawing" xmlns:wp="http://schemas.openxmlformats.org/drawingml/2006/wordprocessingDrawing" xmlns:w10="urn:schemas-microsoft-com:office:word" xmlns:w="http://schemas.openxmlformats.org/wordprocessingml/2006/main" xmlns:w14="http://schemas.microsoft.com/office/word/2010/wordml" xmlns:w15="http://schemas.microsoft.com/office/word/2012/wordml" xmlns:wpg="http://schemas.microsoft.com/office/word/2010/wordprocessingGroup" xmlns:wpi="http://schemas.microsoft.com/office/word/2010/wordprocessingInk" xmlns:wne="http://schemas.microsoft.com/office/word/2006/wordml" xmlns:wps="http://schemas.microsoft.com/office/word/2010/wordprocessingShape" mc:Ignorable="w14 w15 wp14">
   <w:abstractNum w:abstractNumId="0" w15:restartNumberingAfterBreak="0">
     <w:nsid w:val="0EF91F35"/>
     <w:multiLevelType w:val="hybridMultilevel"/>
@@ -1668,7 +1679,7 @@
 </file>
 
 <file path=word/styles.xml><?xml version="1.0" encoding="utf-8"?>
-<w:styles xmlns:mc="http://schemas.openxmlformats.org/markup-compatibility/2006" xmlns:r="http://schemas.openxmlformats.org/officeDocument/2006/relationships" xmlns:w="http://schemas.openxmlformats.org/wordprocessingml/2006/main" xmlns:w14="http://schemas.microsoft.com/office/word/2010/wordml" xmlns:w15="http://schemas.microsoft.com/office/word/2012/wordml" xmlns:w16cid="http://schemas.microsoft.com/office/word/2016/wordml/cid" xmlns:w16se="http://schemas.microsoft.com/office/word/2015/wordml/symex" mc:Ignorable="w14 w15 w16se w16cid">
+<w:styles xmlns:mc="http://schemas.openxmlformats.org/markup-compatibility/2006" xmlns:r="http://schemas.openxmlformats.org/officeDocument/2006/relationships" xmlns:w="http://schemas.openxmlformats.org/wordprocessingml/2006/main" xmlns:w14="http://schemas.microsoft.com/office/word/2010/wordml" xmlns:w15="http://schemas.microsoft.com/office/word/2012/wordml" mc:Ignorable="w14 w15">
   <w:docDefaults>
     <w:rPrDefault>
       <w:rPr>
@@ -1680,7 +1691,7 @@
     </w:rPrDefault>
     <w:pPrDefault/>
   </w:docDefaults>
-  <w:latentStyles w:defLockedState="0" w:defUIPriority="99" w:defSemiHidden="0" w:defUnhideWhenUsed="0" w:defQFormat="0" w:count="376">
+  <w:latentStyles w:defLockedState="0" w:defUIPriority="99" w:defSemiHidden="0" w:defUnhideWhenUsed="0" w:defQFormat="0" w:count="371">
     <w:lsdException w:name="Normal" w:uiPriority="0" w:qFormat="1"/>
     <w:lsdException w:name="heading 1" w:uiPriority="9" w:qFormat="1"/>
     <w:lsdException w:name="heading 2" w:semiHidden="1" w:uiPriority="9" w:unhideWhenUsed="1" w:qFormat="1"/>
@@ -2052,9 +2063,6 @@
     <w:lsdException w:name="List Table 5 Dark Accent 6" w:uiPriority="50"/>
     <w:lsdException w:name="List Table 6 Colorful Accent 6" w:uiPriority="51"/>
     <w:lsdException w:name="List Table 7 Colorful Accent 6" w:uiPriority="52"/>
-    <w:lsdException w:name="Mention" w:semiHidden="1" w:unhideWhenUsed="1"/>
-    <w:lsdException w:name="Smart Hyperlink" w:semiHidden="1" w:unhideWhenUsed="1"/>
-    <w:lsdException w:name="Smart Link" w:semiHidden="1" w:unhideWhenUsed="1"/>
   </w:latentStyles>
   <w:style w:type="paragraph" w:default="1" w:styleId="Normal">
     <w:name w:val="Normal"/>
@@ -2575,18 +2583,18 @@
 </file>
 
 <file path=customXml/item1.xml><?xml version="1.0" encoding="utf-8"?>
-<p:properties xmlns:p="http://schemas.microsoft.com/office/2006/metadata/properties" xmlns:xsi="http://www.w3.org/2001/XMLSchema-instance" xmlns:pc="http://schemas.microsoft.com/office/infopath/2007/PartnerControls">
-  <documentManagement/>
-</p:properties>
-</file>
-
-<file path=customXml/item2.xml><?xml version="1.0" encoding="utf-8"?>
 <?mso-contentType ?>
 <FormTemplates xmlns="http://schemas.microsoft.com/sharepoint/v3/contenttype/forms">
   <Display>DocumentLibraryForm</Display>
   <Edit>DocumentLibraryForm</Edit>
   <New>DocumentLibraryForm</New>
 </FormTemplates>
+</file>
+
+<file path=customXml/item2.xml><?xml version="1.0" encoding="utf-8"?>
+<p:properties xmlns:p="http://schemas.microsoft.com/office/2006/metadata/properties" xmlns:xsi="http://www.w3.org/2001/XMLSchema-instance" xmlns:pc="http://schemas.microsoft.com/office/infopath/2007/PartnerControls">
+  <documentManagement/>
+</p:properties>
 </file>
 
 <file path=customXml/item3.xml><?xml version="1.0" encoding="utf-8"?>
@@ -2813,18 +2821,18 @@
 </file>
 
 <file path=customXml/itemProps1.xml><?xml version="1.0" encoding="utf-8"?>
-<ds:datastoreItem xmlns:ds="http://schemas.openxmlformats.org/officeDocument/2006/customXml" ds:itemID="{B1D1D590-6CB7-4875-A7D3-081C891134E4}">
+<ds:datastoreItem xmlns:ds="http://schemas.openxmlformats.org/officeDocument/2006/customXml" ds:itemID="{2FA069AB-F972-4A12-81D6-F137DFEA6664}">
   <ds:schemaRefs>
-    <ds:schemaRef ds:uri="http://schemas.microsoft.com/office/2006/metadata/properties"/>
-    <ds:schemaRef ds:uri="http://schemas.microsoft.com/office/infopath/2007/PartnerControls"/>
+    <ds:schemaRef ds:uri="http://schemas.microsoft.com/sharepoint/v3/contenttype/forms"/>
   </ds:schemaRefs>
 </ds:datastoreItem>
 </file>
 
 <file path=customXml/itemProps2.xml><?xml version="1.0" encoding="utf-8"?>
-<ds:datastoreItem xmlns:ds="http://schemas.openxmlformats.org/officeDocument/2006/customXml" ds:itemID="{2FA069AB-F972-4A12-81D6-F137DFEA6664}">
+<ds:datastoreItem xmlns:ds="http://schemas.openxmlformats.org/officeDocument/2006/customXml" ds:itemID="{B1D1D590-6CB7-4875-A7D3-081C891134E4}">
   <ds:schemaRefs>
-    <ds:schemaRef ds:uri="http://schemas.microsoft.com/sharepoint/v3/contenttype/forms"/>
+    <ds:schemaRef ds:uri="http://schemas.microsoft.com/office/2006/metadata/properties"/>
+    <ds:schemaRef ds:uri="http://schemas.microsoft.com/office/infopath/2007/PartnerControls"/>
   </ds:schemaRefs>
 </ds:datastoreItem>
 </file>

</xml_diff>